<commit_message>
API EmployeeController update, new sql inserts
</commit_message>
<xml_diff>
--- a/Dokumentai/Ataskaitos/TELPA komandos techninė ataskaita.docx
+++ b/Dokumentai/Ataskaitos/TELPA komandos techninė ataskaita.docx
@@ -44,14 +44,38 @@
         </w:rPr>
         <w:t xml:space="preserve">Projekto išeities tekstai: </w:t>
       </w:r>
-      <w:hyperlink r:id="rId5" w:history="1">
-        <w:r>
-          <w:rPr>
-            <w:rStyle w:val="Hyperlink"/>
-          </w:rPr>
-          <w:t>https://github.com/PauliusMilmantas/TELPA</w:t>
-        </w:r>
-      </w:hyperlink>
+      <w:r>
+        <w:rPr>
+          <w:lang w:val="lt-LT"/>
+        </w:rPr>
+        <w:fldChar w:fldCharType="begin"/>
+      </w:r>
+      <w:r>
+        <w:rPr>
+          <w:lang w:val="lt-LT"/>
+        </w:rPr>
+        <w:instrText xml:space="preserve"> HYPERLINK "https://github.com/PauliusMilmantas/TELPA" </w:instrText>
+      </w:r>
+      <w:r>
+        <w:rPr>
+          <w:lang w:val="lt-LT"/>
+        </w:rPr>
+        <w:fldChar w:fldCharType="separate"/>
+      </w:r>
+      <w:r>
+        <w:rPr>
+          <w:rStyle w:val="Hyperlink"/>
+          <w:lang w:val="lt-LT"/>
+        </w:rPr>
+        <w:t>https://github.com/PauliusMilmantas/TELPA</w:t>
+      </w:r>
+      <w:r>
+        <w:rPr>
+          <w:rStyle w:val="Hyperlink"/>
+          <w:lang w:val="lt-LT"/>
+        </w:rPr>
+        <w:fldChar w:fldCharType="end"/>
+      </w:r>
     </w:p>
     <w:p>
       <w:pPr>
@@ -161,7 +185,21 @@
           <w:rFonts w:ascii="Times New Roman" w:hAnsi="Times New Roman" w:cs="Times New Roman"/>
           <w:lang w:val="lt-LT"/>
         </w:rPr>
-        <w:t>Kokybinių reikalavimų realizacija:</w:t>
+        <w:t>Kokybinių reikalavimų realizacij</w:t>
+      </w:r>
+      <w:r>
+        <w:rPr>
+          <w:rFonts w:ascii="Times New Roman" w:hAnsi="Times New Roman" w:cs="Times New Roman"/>
+          <w:lang w:val="lt-LT"/>
+        </w:rPr>
+        <w:t>ų pavyzdžiai</w:t>
+      </w:r>
+      <w:r>
+        <w:rPr>
+          <w:rFonts w:ascii="Times New Roman" w:hAnsi="Times New Roman" w:cs="Times New Roman"/>
+          <w:lang w:val="lt-LT"/>
+        </w:rPr>
+        <w:t>:</w:t>
       </w:r>
     </w:p>
     <w:p>
@@ -173,23 +211,331 @@
         </w:numPr>
         <w:rPr>
           <w:rFonts w:ascii="Times New Roman" w:hAnsi="Times New Roman" w:cs="Times New Roman"/>
-        </w:rPr>
-      </w:pPr>
-      <w:r>
-        <w:rPr>
-          <w:rFonts w:ascii="Times New Roman" w:hAnsi="Times New Roman" w:cs="Times New Roman"/>
+          <w:lang w:val="lt-LT"/>
+        </w:rPr>
+      </w:pPr>
+      <w:r>
+        <w:rPr>
+          <w:rFonts w:ascii="Times New Roman" w:hAnsi="Times New Roman" w:cs="Times New Roman"/>
+          <w:lang w:val="lt-LT"/>
         </w:rPr>
         <w:t>Concurrency</w:t>
       </w:r>
       <w:r>
         <w:rPr>
           <w:rFonts w:ascii="Times New Roman" w:hAnsi="Times New Roman" w:cs="Times New Roman"/>
+          <w:lang w:val="lt-LT"/>
         </w:rPr>
         <w:t>:</w:t>
       </w:r>
-      <w:r>
-        <w:rPr>
-          <w:rFonts w:ascii="Times New Roman" w:hAnsi="Times New Roman" w:cs="Times New Roman"/>
+    </w:p>
+    <w:p>
+      <w:pPr>
+        <w:pStyle w:val="ListParagraph"/>
+        <w:numPr>
+          <w:ilvl w:val="1"/>
+          <w:numId w:val="1"/>
+        </w:numPr>
+        <w:rPr>
+          <w:rFonts w:ascii="Times New Roman" w:hAnsi="Times New Roman" w:cs="Times New Roman"/>
+          <w:sz w:val="24"/>
+          <w:szCs w:val="24"/>
+          <w:lang w:val="lt-LT"/>
+        </w:rPr>
+      </w:pPr>
+      <w:hyperlink r:id="rId5" w:history="1">
+        <w:r>
+          <w:rPr>
+            <w:rStyle w:val="Hyperlink"/>
+            <w:sz w:val="18"/>
+            <w:szCs w:val="18"/>
+            <w:lang w:val="lt-LT"/>
+          </w:rPr>
+          <w:t>https://github.com/PauliusMilmantas/TELPA/blob/master/TELPA/TELPA/Controllers/SessionController.cs</w:t>
+        </w:r>
+      </w:hyperlink>
+      <w:r>
+        <w:rPr>
+          <w:sz w:val="18"/>
+          <w:szCs w:val="18"/>
+          <w:lang w:val="lt-LT"/>
+        </w:rPr>
+        <w:br/>
+        <w:t>arba</w:t>
+      </w:r>
+      <w:r>
+        <w:rPr>
+          <w:sz w:val="18"/>
+          <w:szCs w:val="18"/>
+          <w:lang w:val="lt-LT"/>
+        </w:rPr>
+        <w:br/>
+      </w:r>
+      <w:r>
+        <w:rPr>
+          <w:rFonts w:ascii="Times New Roman" w:hAnsi="Times New Roman" w:cs="Times New Roman"/>
+          <w:sz w:val="18"/>
+          <w:szCs w:val="18"/>
+          <w:lang w:val="lt-LT"/>
+        </w:rPr>
+        <w:t>TELPA\TELPA\TELPA\Controllers\SessionController.cs</w:t>
+      </w:r>
+      <w:r>
+        <w:rPr>
+          <w:rFonts w:ascii="Times New Roman" w:hAnsi="Times New Roman" w:cs="Times New Roman"/>
+          <w:sz w:val="18"/>
+          <w:szCs w:val="18"/>
+          <w:lang w:val="lt-LT"/>
+        </w:rPr>
+        <w:br/>
+        <w:t>(37 eilutė</w:t>
+      </w:r>
+      <w:r>
+        <w:rPr>
+          <w:rFonts w:ascii="Times New Roman" w:hAnsi="Times New Roman" w:cs="Times New Roman"/>
+          <w:sz w:val="18"/>
+          <w:szCs w:val="18"/>
+          <w:lang w:val="lt-LT"/>
+        </w:rPr>
+        <w:t xml:space="preserve"> – „</w:t>
+      </w:r>
+      <w:r>
+        <w:rPr>
+          <w:rFonts w:ascii="Times New Roman" w:hAnsi="Times New Roman" w:cs="Times New Roman"/>
+          <w:sz w:val="18"/>
+          <w:szCs w:val="18"/>
+          <w:lang w:val="lt-LT"/>
+        </w:rPr>
+        <w:t>Me</w:t>
+      </w:r>
+      <w:r>
+        <w:rPr>
+          <w:rFonts w:ascii="Times New Roman" w:hAnsi="Times New Roman" w:cs="Times New Roman"/>
+          <w:sz w:val="18"/>
+          <w:szCs w:val="18"/>
+          <w:lang w:val="lt-LT"/>
+        </w:rPr>
+        <w:t>“ metodas</w:t>
+      </w:r>
+      <w:r>
+        <w:rPr>
+          <w:rFonts w:ascii="Times New Roman" w:hAnsi="Times New Roman" w:cs="Times New Roman"/>
+          <w:sz w:val="18"/>
+          <w:szCs w:val="18"/>
+          <w:lang w:val="lt-LT"/>
+        </w:rPr>
+        <w:t>)</w:t>
+      </w:r>
+    </w:p>
+    <w:p>
+      <w:pPr>
+        <w:pStyle w:val="ListParagraph"/>
+        <w:numPr>
+          <w:ilvl w:val="1"/>
+          <w:numId w:val="1"/>
+        </w:numPr>
+        <w:rPr>
+          <w:rFonts w:ascii="Times New Roman" w:hAnsi="Times New Roman" w:cs="Times New Roman"/>
+          <w:lang w:val="lt-LT"/>
+        </w:rPr>
+      </w:pPr>
+      <w:hyperlink r:id="rId6" w:history="1">
+        <w:r>
+          <w:rPr>
+            <w:rStyle w:val="Hyperlink"/>
+            <w:sz w:val="18"/>
+            <w:szCs w:val="18"/>
+          </w:rPr>
+          <w:t>https://github.com/PauliusMilmantas/TELPA/blob/master/TELPA/TELPA/Controllers/EmployeeController.cs</w:t>
+        </w:r>
+      </w:hyperlink>
+      <w:r>
+        <w:rPr>
+          <w:rFonts w:ascii="Times New Roman" w:hAnsi="Times New Roman" w:cs="Times New Roman"/>
+          <w:lang w:val="lt-LT"/>
+        </w:rPr>
+        <w:br/>
+      </w:r>
+      <w:r>
+        <w:rPr>
+          <w:rFonts w:ascii="Times New Roman" w:hAnsi="Times New Roman" w:cs="Times New Roman"/>
+          <w:sz w:val="18"/>
+          <w:szCs w:val="18"/>
+          <w:lang w:val="lt-LT"/>
+        </w:rPr>
+        <w:t>arba</w:t>
+      </w:r>
+      <w:r>
+        <w:rPr>
+          <w:rFonts w:ascii="Times New Roman" w:hAnsi="Times New Roman" w:cs="Times New Roman"/>
+          <w:sz w:val="18"/>
+          <w:szCs w:val="18"/>
+          <w:lang w:val="lt-LT"/>
+        </w:rPr>
+        <w:br/>
+      </w:r>
+      <w:r>
+        <w:rPr>
+          <w:rFonts w:ascii="Times New Roman" w:hAnsi="Times New Roman" w:cs="Times New Roman"/>
+          <w:sz w:val="18"/>
+          <w:szCs w:val="18"/>
+          <w:lang w:val="lt-LT"/>
+        </w:rPr>
+        <w:t>TELPA\TELPA\TELPA\Controllers\EmployeeController.cs</w:t>
+      </w:r>
+      <w:r>
+        <w:rPr>
+          <w:rFonts w:ascii="Times New Roman" w:hAnsi="Times New Roman" w:cs="Times New Roman"/>
+          <w:sz w:val="18"/>
+          <w:szCs w:val="18"/>
+          <w:lang w:val="lt-LT"/>
+        </w:rPr>
+        <w:br/>
+        <w:t>(</w:t>
+      </w:r>
+      <w:r>
+        <w:rPr>
+          <w:rFonts w:ascii="Times New Roman" w:hAnsi="Times New Roman" w:cs="Times New Roman"/>
+          <w:sz w:val="18"/>
+          <w:szCs w:val="18"/>
+          <w:lang w:val="lt-LT"/>
+        </w:rPr>
+        <w:t>306 eilutė – „</w:t>
+      </w:r>
+      <w:proofErr w:type="gramStart"/>
+      <w:r>
+        <w:rPr>
+          <w:rFonts w:ascii="Times New Roman" w:hAnsi="Times New Roman" w:cs="Times New Roman"/>
+          <w:sz w:val="18"/>
+          <w:szCs w:val="18"/>
+          <w:lang w:val="lt-LT"/>
+        </w:rPr>
+        <w:t>UpdateEmployee</w:t>
+      </w:r>
+      <w:r>
+        <w:rPr>
+          <w:rFonts w:ascii="Times New Roman" w:hAnsi="Times New Roman" w:cs="Times New Roman"/>
+          <w:sz w:val="18"/>
+          <w:szCs w:val="18"/>
+          <w:lang w:val="lt-LT"/>
+        </w:rPr>
+        <w:t>“ metodas</w:t>
+      </w:r>
+      <w:proofErr w:type="gramEnd"/>
+      <w:r>
+        <w:rPr>
+          <w:rFonts w:ascii="Times New Roman" w:hAnsi="Times New Roman" w:cs="Times New Roman"/>
+          <w:sz w:val="18"/>
+          <w:szCs w:val="18"/>
+          <w:lang w:val="lt-LT"/>
+        </w:rPr>
+        <w:t>)</w:t>
+      </w:r>
+    </w:p>
+    <w:p>
+      <w:pPr>
+        <w:pStyle w:val="ListParagraph"/>
+        <w:numPr>
+          <w:ilvl w:val="1"/>
+          <w:numId w:val="1"/>
+        </w:numPr>
+        <w:rPr>
+          <w:rFonts w:ascii="Times New Roman" w:hAnsi="Times New Roman" w:cs="Times New Roman"/>
+          <w:lang w:val="lt-LT"/>
+        </w:rPr>
+      </w:pPr>
+      <w:hyperlink r:id="rId7" w:history="1">
+        <w:r>
+          <w:rPr>
+            <w:rStyle w:val="Hyperlink"/>
+            <w:sz w:val="18"/>
+            <w:szCs w:val="18"/>
+          </w:rPr>
+          <w:t>https://github.com/PauliusMilmantas/TELPA/blob/master/TELPA/TELPA/Startup.cs</w:t>
+        </w:r>
+      </w:hyperlink>
+      <w:r>
+        <w:rPr>
+          <w:rFonts w:ascii="Times New Roman" w:hAnsi="Times New Roman" w:cs="Times New Roman"/>
+          <w:sz w:val="18"/>
+          <w:szCs w:val="18"/>
+          <w:lang w:val="lt-LT"/>
+        </w:rPr>
+        <w:br/>
+        <w:t>arba</w:t>
+      </w:r>
+      <w:r>
+        <w:rPr>
+          <w:rFonts w:ascii="Times New Roman" w:hAnsi="Times New Roman" w:cs="Times New Roman"/>
+          <w:sz w:val="18"/>
+          <w:szCs w:val="18"/>
+          <w:lang w:val="lt-LT"/>
+        </w:rPr>
+        <w:br/>
+      </w:r>
+      <w:r>
+        <w:rPr>
+          <w:rFonts w:ascii="Times New Roman" w:hAnsi="Times New Roman" w:cs="Times New Roman"/>
+          <w:sz w:val="18"/>
+          <w:szCs w:val="18"/>
+          <w:lang w:val="lt-LT"/>
+        </w:rPr>
+        <w:t>TELPA\TELPA\TELPA</w:t>
+      </w:r>
+      <w:r>
+        <w:rPr>
+          <w:rFonts w:ascii="Times New Roman" w:hAnsi="Times New Roman" w:cs="Times New Roman"/>
+          <w:sz w:val="18"/>
+          <w:szCs w:val="18"/>
+          <w:lang w:val="lt-LT"/>
+        </w:rPr>
+        <w:t>\</w:t>
+      </w:r>
+      <w:r>
+        <w:rPr>
+          <w:rFonts w:ascii="Times New Roman" w:hAnsi="Times New Roman" w:cs="Times New Roman"/>
+          <w:sz w:val="18"/>
+          <w:szCs w:val="18"/>
+          <w:lang w:val="lt-LT"/>
+        </w:rPr>
+        <w:t>Startup.cs</w:t>
+      </w:r>
+      <w:r>
+        <w:rPr>
+          <w:rFonts w:ascii="Times New Roman" w:hAnsi="Times New Roman" w:cs="Times New Roman"/>
+          <w:sz w:val="18"/>
+          <w:szCs w:val="18"/>
+          <w:lang w:val="lt-LT"/>
+        </w:rPr>
+        <w:br/>
+        <w:t>(113 eilutė – „</w:t>
+      </w:r>
+      <w:proofErr w:type="gramStart"/>
+      <w:r>
+        <w:rPr>
+          <w:rFonts w:ascii="Times New Roman" w:hAnsi="Times New Roman" w:cs="Times New Roman"/>
+          <w:sz w:val="18"/>
+          <w:szCs w:val="18"/>
+          <w:lang w:val="lt-LT"/>
+        </w:rPr>
+        <w:t>Configure“ metodas</w:t>
+      </w:r>
+      <w:proofErr w:type="gramEnd"/>
+      <w:r>
+        <w:rPr>
+          <w:rFonts w:ascii="Times New Roman" w:hAnsi="Times New Roman" w:cs="Times New Roman"/>
+          <w:sz w:val="18"/>
+          <w:szCs w:val="18"/>
+          <w:lang w:val="lt-LT"/>
+        </w:rPr>
+        <w:t>)</w:t>
+      </w:r>
+      <w:r>
+        <w:rPr>
+          <w:rFonts w:ascii="Times New Roman" w:hAnsi="Times New Roman" w:cs="Times New Roman"/>
+          <w:sz w:val="18"/>
+          <w:szCs w:val="18"/>
+          <w:lang w:val="lt-LT"/>
         </w:rPr>
         <w:br/>
       </w:r>
@@ -203,23 +549,114 @@
         </w:numPr>
         <w:rPr>
           <w:rFonts w:ascii="Times New Roman" w:hAnsi="Times New Roman" w:cs="Times New Roman"/>
-        </w:rPr>
-      </w:pPr>
-      <w:r>
-        <w:rPr>
-          <w:rFonts w:ascii="Times New Roman" w:hAnsi="Times New Roman" w:cs="Times New Roman"/>
+          <w:lang w:val="lt-LT"/>
+        </w:rPr>
+      </w:pPr>
+      <w:r>
+        <w:rPr>
+          <w:rFonts w:ascii="Times New Roman" w:hAnsi="Times New Roman" w:cs="Times New Roman"/>
+          <w:lang w:val="lt-LT"/>
         </w:rPr>
         <w:t>Security</w:t>
       </w:r>
       <w:r>
         <w:rPr>
           <w:rFonts w:ascii="Times New Roman" w:hAnsi="Times New Roman" w:cs="Times New Roman"/>
+          <w:lang w:val="lt-LT"/>
         </w:rPr>
         <w:t>:</w:t>
       </w:r>
       <w:r>
         <w:rPr>
           <w:rFonts w:ascii="Times New Roman" w:hAnsi="Times New Roman" w:cs="Times New Roman"/>
+          <w:lang w:val="lt-LT"/>
+        </w:rPr>
+        <w:br/>
+      </w:r>
+      <w:hyperlink r:id="rId8" w:history="1">
+        <w:r>
+          <w:rPr>
+            <w:rStyle w:val="Hyperlink"/>
+            <w:sz w:val="18"/>
+            <w:szCs w:val="18"/>
+          </w:rPr>
+          <w:t>https://github.com/PauliusMilmantas/TELPA/blob/master/TELPA/TELPA/Controllers/EmployeeController.cs</w:t>
+        </w:r>
+      </w:hyperlink>
+      <w:r>
+        <w:rPr>
+          <w:sz w:val="18"/>
+          <w:szCs w:val="18"/>
+        </w:rPr>
+        <w:br/>
+      </w:r>
+      <w:proofErr w:type="spellStart"/>
+      <w:r>
+        <w:rPr>
+          <w:sz w:val="18"/>
+          <w:szCs w:val="18"/>
+        </w:rPr>
+        <w:t>arba</w:t>
+      </w:r>
+      <w:proofErr w:type="spellEnd"/>
+      <w:r>
+        <w:rPr>
+          <w:sz w:val="18"/>
+          <w:szCs w:val="18"/>
+        </w:rPr>
+        <w:br/>
+      </w:r>
+      <w:r>
+        <w:rPr>
+          <w:rFonts w:ascii="Times New Roman" w:hAnsi="Times New Roman" w:cs="Times New Roman"/>
+          <w:sz w:val="18"/>
+          <w:szCs w:val="18"/>
+          <w:lang w:val="lt-LT"/>
+        </w:rPr>
+        <w:t>TELPA\TELPA\TELPA\Controllers\EmployeeController.cs</w:t>
+      </w:r>
+      <w:r>
+        <w:rPr>
+          <w:rFonts w:ascii="Times New Roman" w:hAnsi="Times New Roman" w:cs="Times New Roman"/>
+          <w:sz w:val="18"/>
+          <w:szCs w:val="18"/>
+          <w:lang w:val="lt-LT"/>
+        </w:rPr>
+        <w:br/>
+      </w:r>
+      <w:r>
+        <w:rPr>
+          <w:rFonts w:ascii="Times New Roman" w:hAnsi="Times New Roman" w:cs="Times New Roman"/>
+          <w:sz w:val="18"/>
+          <w:szCs w:val="18"/>
+          <w:lang w:val="lt-LT"/>
+        </w:rPr>
+        <w:t>(188 eilutė – „</w:t>
+      </w:r>
+      <w:r>
+        <w:rPr>
+          <w:rFonts w:ascii="Times New Roman" w:hAnsi="Times New Roman" w:cs="Times New Roman"/>
+          <w:sz w:val="18"/>
+          <w:szCs w:val="18"/>
+          <w:lang w:val="lt-LT"/>
+        </w:rPr>
+        <w:t>getEmployeesForLeader</w:t>
+      </w:r>
+      <w:r>
+        <w:rPr>
+          <w:rFonts w:ascii="Times New Roman" w:hAnsi="Times New Roman" w:cs="Times New Roman"/>
+          <w:sz w:val="18"/>
+          <w:szCs w:val="18"/>
+          <w:lang w:val="lt-LT"/>
+        </w:rPr>
+        <w:t>“ metodas)</w:t>
+      </w:r>
+      <w:r>
+        <w:rPr>
+          <w:rFonts w:ascii="Times New Roman" w:hAnsi="Times New Roman" w:cs="Times New Roman"/>
+          <w:sz w:val="18"/>
+          <w:szCs w:val="18"/>
+          <w:lang w:val="lt-LT"/>
         </w:rPr>
         <w:br/>
       </w:r>
@@ -233,23 +670,27 @@
         </w:numPr>
         <w:rPr>
           <w:rFonts w:ascii="Times New Roman" w:hAnsi="Times New Roman" w:cs="Times New Roman"/>
-        </w:rPr>
-      </w:pPr>
-      <w:r>
-        <w:rPr>
-          <w:rFonts w:ascii="Times New Roman" w:hAnsi="Times New Roman" w:cs="Times New Roman"/>
+          <w:lang w:val="lt-LT"/>
+        </w:rPr>
+      </w:pPr>
+      <w:r>
+        <w:rPr>
+          <w:rFonts w:ascii="Times New Roman" w:hAnsi="Times New Roman" w:cs="Times New Roman"/>
+          <w:lang w:val="lt-LT"/>
         </w:rPr>
         <w:t>Data Access</w:t>
       </w:r>
       <w:r>
         <w:rPr>
           <w:rFonts w:ascii="Times New Roman" w:hAnsi="Times New Roman" w:cs="Times New Roman"/>
+          <w:lang w:val="lt-LT"/>
         </w:rPr>
         <w:t>:</w:t>
       </w:r>
       <w:r>
         <w:rPr>
           <w:rFonts w:ascii="Times New Roman" w:hAnsi="Times New Roman" w:cs="Times New Roman"/>
+          <w:lang w:val="lt-LT"/>
         </w:rPr>
         <w:br/>
       </w:r>
@@ -263,23 +704,27 @@
         </w:numPr>
         <w:rPr>
           <w:rFonts w:ascii="Times New Roman" w:hAnsi="Times New Roman" w:cs="Times New Roman"/>
-        </w:rPr>
-      </w:pPr>
-      <w:r>
-        <w:rPr>
-          <w:rFonts w:ascii="Times New Roman" w:hAnsi="Times New Roman" w:cs="Times New Roman"/>
+          <w:lang w:val="lt-LT"/>
+        </w:rPr>
+      </w:pPr>
+      <w:r>
+        <w:rPr>
+          <w:rFonts w:ascii="Times New Roman" w:hAnsi="Times New Roman" w:cs="Times New Roman"/>
+          <w:lang w:val="lt-LT"/>
         </w:rPr>
         <w:t>Data consistency; Optimistic locking</w:t>
       </w:r>
       <w:r>
         <w:rPr>
           <w:rFonts w:ascii="Times New Roman" w:hAnsi="Times New Roman" w:cs="Times New Roman"/>
+          <w:lang w:val="lt-LT"/>
         </w:rPr>
         <w:t>:</w:t>
       </w:r>
       <w:r>
         <w:rPr>
           <w:rFonts w:ascii="Times New Roman" w:hAnsi="Times New Roman" w:cs="Times New Roman"/>
+          <w:lang w:val="lt-LT"/>
         </w:rPr>
         <w:br/>
       </w:r>
@@ -293,23 +738,27 @@
         </w:numPr>
         <w:rPr>
           <w:rFonts w:ascii="Times New Roman" w:hAnsi="Times New Roman" w:cs="Times New Roman"/>
-        </w:rPr>
-      </w:pPr>
-      <w:r>
-        <w:rPr>
-          <w:rFonts w:ascii="Times New Roman" w:hAnsi="Times New Roman" w:cs="Times New Roman"/>
+          <w:lang w:val="lt-LT"/>
+        </w:rPr>
+      </w:pPr>
+      <w:r>
+        <w:rPr>
+          <w:rFonts w:ascii="Times New Roman" w:hAnsi="Times New Roman" w:cs="Times New Roman"/>
+          <w:lang w:val="lt-LT"/>
         </w:rPr>
         <w:t>Memory management</w:t>
       </w:r>
       <w:r>
         <w:rPr>
           <w:rFonts w:ascii="Times New Roman" w:hAnsi="Times New Roman" w:cs="Times New Roman"/>
+          <w:lang w:val="lt-LT"/>
         </w:rPr>
         <w:t>:</w:t>
       </w:r>
       <w:r>
         <w:rPr>
           <w:rFonts w:ascii="Times New Roman" w:hAnsi="Times New Roman" w:cs="Times New Roman"/>
+          <w:lang w:val="lt-LT"/>
         </w:rPr>
         <w:br/>
       </w:r>
@@ -323,23 +772,27 @@
         </w:numPr>
         <w:rPr>
           <w:rFonts w:ascii="Times New Roman" w:hAnsi="Times New Roman" w:cs="Times New Roman"/>
-        </w:rPr>
-      </w:pPr>
-      <w:r>
-        <w:rPr>
-          <w:rFonts w:ascii="Times New Roman" w:hAnsi="Times New Roman" w:cs="Times New Roman"/>
+          <w:lang w:val="lt-LT"/>
+        </w:rPr>
+      </w:pPr>
+      <w:r>
+        <w:rPr>
+          <w:rFonts w:ascii="Times New Roman" w:hAnsi="Times New Roman" w:cs="Times New Roman"/>
+          <w:lang w:val="lt-LT"/>
         </w:rPr>
         <w:t>Reactive programming; Asynchronous/non-blocking communication</w:t>
       </w:r>
       <w:r>
         <w:rPr>
           <w:rFonts w:ascii="Times New Roman" w:hAnsi="Times New Roman" w:cs="Times New Roman"/>
+          <w:lang w:val="lt-LT"/>
         </w:rPr>
         <w:t>:</w:t>
       </w:r>
       <w:r>
         <w:rPr>
           <w:rFonts w:ascii="Times New Roman" w:hAnsi="Times New Roman" w:cs="Times New Roman"/>
+          <w:lang w:val="lt-LT"/>
         </w:rPr>
         <w:br/>
       </w:r>
@@ -353,23 +806,20 @@
         </w:numPr>
         <w:rPr>
           <w:rFonts w:ascii="Times New Roman" w:hAnsi="Times New Roman" w:cs="Times New Roman"/>
-        </w:rPr>
-      </w:pPr>
-      <w:r>
-        <w:rPr>
-          <w:rFonts w:ascii="Times New Roman" w:hAnsi="Times New Roman" w:cs="Times New Roman"/>
-        </w:rPr>
-        <w:t>Cross-cutting functionality/Interceptors</w:t>
-      </w:r>
-      <w:r>
-        <w:rPr>
-          <w:rFonts w:ascii="Times New Roman" w:hAnsi="Times New Roman" w:cs="Times New Roman"/>
-        </w:rPr>
-        <w:t>:</w:t>
-      </w:r>
-      <w:r>
-        <w:rPr>
-          <w:rFonts w:ascii="Times New Roman" w:hAnsi="Times New Roman" w:cs="Times New Roman"/>
+          <w:lang w:val="lt-LT"/>
+        </w:rPr>
+      </w:pPr>
+      <w:r>
+        <w:rPr>
+          <w:rFonts w:ascii="Times New Roman" w:hAnsi="Times New Roman" w:cs="Times New Roman"/>
+          <w:lang w:val="lt-LT"/>
+        </w:rPr>
+        <w:t>Cross-cutting functionality/Interceptors:</w:t>
+      </w:r>
+      <w:r>
+        <w:rPr>
+          <w:rFonts w:ascii="Times New Roman" w:hAnsi="Times New Roman" w:cs="Times New Roman"/>
+          <w:lang w:val="lt-LT"/>
         </w:rPr>
         <w:br/>
       </w:r>
@@ -383,30 +833,30 @@
         </w:numPr>
         <w:rPr>
           <w:rFonts w:ascii="Times New Roman" w:hAnsi="Times New Roman" w:cs="Times New Roman"/>
-        </w:rPr>
-      </w:pPr>
-      <w:r>
-        <w:rPr>
-          <w:rFonts w:ascii="Times New Roman" w:hAnsi="Times New Roman" w:cs="Times New Roman"/>
-        </w:rPr>
-        <w:t>Extensibility/Glass-box extensibility</w:t>
-      </w:r>
-      <w:r>
-        <w:rPr>
-          <w:rFonts w:ascii="Times New Roman" w:hAnsi="Times New Roman" w:cs="Times New Roman"/>
-        </w:rPr>
-        <w:t>:</w:t>
-      </w:r>
-      <w:r>
-        <w:rPr>
-          <w:rFonts w:ascii="Times New Roman" w:hAnsi="Times New Roman" w:cs="Times New Roman"/>
-        </w:rPr>
-        <w:br/>
-      </w:r>
-      <w:hyperlink r:id="rId6" w:history="1">
+          <w:lang w:val="lt-LT"/>
+        </w:rPr>
+      </w:pPr>
+      <w:r>
+        <w:rPr>
+          <w:rFonts w:ascii="Times New Roman" w:hAnsi="Times New Roman" w:cs="Times New Roman"/>
+          <w:lang w:val="lt-LT"/>
+        </w:rPr>
+        <w:t>Extensibility/Glass-box extensibility:</w:t>
+      </w:r>
+      <w:r>
+        <w:rPr>
+          <w:rFonts w:ascii="Times New Roman" w:hAnsi="Times New Roman" w:cs="Times New Roman"/>
+          <w:lang w:val="lt-LT"/>
+        </w:rPr>
+        <w:br/>
+      </w:r>
+      <w:hyperlink r:id="rId9" w:history="1">
         <w:r>
           <w:rPr>
             <w:rStyle w:val="Hyperlink"/>
+            <w:sz w:val="18"/>
+            <w:szCs w:val="18"/>
+            <w:lang w:val="lt-LT"/>
           </w:rPr>
           <w:t>https://github.com/PauliusMilmantas/TELPA/tree/master/TELPA/TELPA.Extensions.Logic</w:t>
         </w:r>
@@ -437,7 +887,7 @@
         <w:ind w:left="720" w:hanging="360"/>
       </w:pPr>
     </w:lvl>
-    <w:lvl w:ilvl="1" w:tplc="04090019" w:tentative="1">
+    <w:lvl w:ilvl="1" w:tplc="04090019">
       <w:start w:val="1"/>
       <w:numFmt w:val="lowerLetter"/>
       <w:lvlText w:val="%2."/>

</xml_diff>

<commit_message>
Add functional requirements doc and updated tech report
</commit_message>
<xml_diff>
--- a/Dokumentai/Ataskaitos/TELPA komandos techninė ataskaita.docx
+++ b/Dokumentai/Ataskaitos/TELPA komandos techninė ataskaita.docx
@@ -135,7 +135,7 @@
           <w:rFonts w:ascii="Times New Roman" w:hAnsi="Times New Roman" w:cs="Times New Roman"/>
           <w:lang w:val="lt-LT"/>
         </w:rPr>
-        <w:t xml:space="preserve"> naudojant Angular JavaScript Web karkasą.</w:t>
+        <w:t xml:space="preserve"> naudojant Angular Web karkasą.</w:t>
       </w:r>
     </w:p>
     <w:p>
@@ -602,6 +602,157 @@
         </w:rPr>
         <w:t>:</w:t>
       </w:r>
+    </w:p>
+    <w:p>
+      <w:pPr>
+        <w:pStyle w:val="ListParagraph"/>
+        <w:rPr>
+          <w:rFonts w:ascii="Times New Roman" w:hAnsi="Times New Roman" w:cs="Times New Roman"/>
+          <w:sz w:val="18"/>
+          <w:szCs w:val="18"/>
+          <w:lang w:val="lt-LT"/>
+        </w:rPr>
+      </w:pPr>
+      <w:hyperlink r:id="rId11" w:history="1">
+        <w:r>
+          <w:rPr>
+            <w:rStyle w:val="Hyperlink"/>
+            <w:rFonts w:ascii="Times New Roman" w:hAnsi="Times New Roman" w:cs="Times New Roman"/>
+            <w:sz w:val="18"/>
+            <w:szCs w:val="18"/>
+            <w:lang w:val="lt-LT"/>
+          </w:rPr>
+          <w:t>https://github.com/PauliusMilmantas/TELPA/blob/master/TELPA/TELPA/ClientApp/src/app/topic-edit/topic-edit.component.ts</w:t>
+        </w:r>
+      </w:hyperlink>
+    </w:p>
+    <w:p>
+      <w:pPr>
+        <w:pStyle w:val="ListParagraph"/>
+        <w:rPr>
+          <w:rFonts w:ascii="Times New Roman" w:hAnsi="Times New Roman" w:cs="Times New Roman"/>
+          <w:sz w:val="18"/>
+          <w:szCs w:val="18"/>
+          <w:lang w:val="lt-LT"/>
+        </w:rPr>
+      </w:pPr>
+      <w:r>
+        <w:rPr>
+          <w:rFonts w:ascii="Times New Roman" w:hAnsi="Times New Roman" w:cs="Times New Roman"/>
+          <w:sz w:val="18"/>
+          <w:szCs w:val="18"/>
+          <w:lang w:val="lt-LT"/>
+        </w:rPr>
+        <w:t>TELPA</w:t>
+      </w:r>
+      <w:r>
+        <w:rPr>
+          <w:rFonts w:ascii="Times New Roman" w:hAnsi="Times New Roman" w:cs="Times New Roman"/>
+          <w:sz w:val="18"/>
+          <w:szCs w:val="18"/>
+          <w:lang w:val="lt-LT"/>
+        </w:rPr>
+        <w:t xml:space="preserve"> \</w:t>
+      </w:r>
+      <w:r>
+        <w:rPr>
+          <w:rFonts w:ascii="Times New Roman" w:hAnsi="Times New Roman" w:cs="Times New Roman"/>
+          <w:sz w:val="18"/>
+          <w:szCs w:val="18"/>
+          <w:lang w:val="lt-LT"/>
+        </w:rPr>
+        <w:t>TELPATELPAClientApp</w:t>
+      </w:r>
+      <w:r>
+        <w:rPr>
+          <w:rFonts w:ascii="Times New Roman" w:hAnsi="Times New Roman" w:cs="Times New Roman"/>
+          <w:sz w:val="18"/>
+          <w:szCs w:val="18"/>
+          <w:lang w:val="lt-LT"/>
+        </w:rPr>
+        <w:t>\</w:t>
+      </w:r>
+      <w:r>
+        <w:rPr>
+          <w:rFonts w:ascii="Times New Roman" w:hAnsi="Times New Roman" w:cs="Times New Roman"/>
+          <w:sz w:val="18"/>
+          <w:szCs w:val="18"/>
+          <w:lang w:val="lt-LT"/>
+        </w:rPr>
+        <w:t>src</w:t>
+      </w:r>
+      <w:r>
+        <w:rPr>
+          <w:rFonts w:ascii="Times New Roman" w:hAnsi="Times New Roman" w:cs="Times New Roman"/>
+          <w:sz w:val="18"/>
+          <w:szCs w:val="18"/>
+          <w:lang w:val="lt-LT"/>
+        </w:rPr>
+        <w:t>\</w:t>
+      </w:r>
+      <w:r>
+        <w:rPr>
+          <w:rFonts w:ascii="Times New Roman" w:hAnsi="Times New Roman" w:cs="Times New Roman"/>
+          <w:sz w:val="18"/>
+          <w:szCs w:val="18"/>
+          <w:lang w:val="lt-LT"/>
+        </w:rPr>
+        <w:t>app</w:t>
+      </w:r>
+      <w:r>
+        <w:rPr>
+          <w:rFonts w:ascii="Times New Roman" w:hAnsi="Times New Roman" w:cs="Times New Roman"/>
+          <w:sz w:val="18"/>
+          <w:szCs w:val="18"/>
+          <w:lang w:val="lt-LT"/>
+        </w:rPr>
+        <w:t>\</w:t>
+      </w:r>
+      <w:r>
+        <w:rPr>
+          <w:rFonts w:ascii="Times New Roman" w:hAnsi="Times New Roman" w:cs="Times New Roman"/>
+          <w:sz w:val="18"/>
+          <w:szCs w:val="18"/>
+          <w:lang w:val="lt-LT"/>
+        </w:rPr>
+        <w:t>topic-edit</w:t>
+      </w:r>
+      <w:r>
+        <w:rPr>
+          <w:rFonts w:ascii="Times New Roman" w:hAnsi="Times New Roman" w:cs="Times New Roman"/>
+          <w:sz w:val="18"/>
+          <w:szCs w:val="18"/>
+          <w:lang w:val="lt-LT"/>
+        </w:rPr>
+        <w:t>\</w:t>
+      </w:r>
+      <w:r>
+        <w:rPr>
+          <w:rFonts w:ascii="Times New Roman" w:hAnsi="Times New Roman" w:cs="Times New Roman"/>
+          <w:sz w:val="18"/>
+          <w:szCs w:val="18"/>
+          <w:lang w:val="lt-LT"/>
+        </w:rPr>
+        <w:t>topic-edit.component.ts</w:t>
+      </w:r>
+    </w:p>
+    <w:p>
+      <w:pPr>
+        <w:pStyle w:val="ListParagraph"/>
+        <w:rPr>
+          <w:rFonts w:ascii="Times New Roman" w:hAnsi="Times New Roman" w:cs="Times New Roman"/>
+          <w:lang w:val="lt-LT"/>
+        </w:rPr>
+      </w:pPr>
+      <w:r>
+        <w:rPr>
+          <w:rFonts w:ascii="Times New Roman" w:hAnsi="Times New Roman" w:cs="Times New Roman"/>
+          <w:sz w:val="18"/>
+          <w:szCs w:val="18"/>
+          <w:lang w:val="lt-LT"/>
+        </w:rPr>
+        <w:t>(175 eilutė – „updateTopic()“ metodas ir 232 eilutė – „updateTopicLink()“ metodas)</w:t>
+      </w:r>
       <w:r>
         <w:rPr>
           <w:rFonts w:ascii="Times New Roman" w:hAnsi="Times New Roman" w:cs="Times New Roman"/>
@@ -643,7 +794,7 @@
         </w:rPr>
         <w:br/>
       </w:r>
-      <w:hyperlink r:id="rId11" w:history="1">
+      <w:hyperlink r:id="rId12" w:history="1">
         <w:r>
           <w:rPr>
             <w:rStyle w:val="Hyperlink"/>
@@ -714,7 +865,7 @@
         </w:rPr>
         <w:br/>
       </w:r>
-      <w:hyperlink r:id="rId12" w:history="1">
+      <w:hyperlink r:id="rId13" w:history="1">
         <w:r>
           <w:rPr>
             <w:rStyle w:val="Hyperlink"/>
@@ -732,6 +883,15 @@
           <w:lang w:val="lt-LT"/>
         </w:rPr>
         <w:br/>
+      </w:r>
+      <w:r>
+        <w:rPr>
+          <w:rFonts w:ascii="Times New Roman" w:hAnsi="Times New Roman" w:cs="Times New Roman"/>
+          <w:sz w:val="18"/>
+          <w:szCs w:val="18"/>
+          <w:lang w:val="lt-LT"/>
+        </w:rPr>
+        <w:lastRenderedPageBreak/>
         <w:t>TELPA\TELPA\TELPA\ClientApp\src\app\calendar\calendar.component.ts</w:t>
       </w:r>
       <w:r>
@@ -839,7 +999,7 @@
         </w:rPr>
         <w:br/>
       </w:r>
-      <w:hyperlink r:id="rId13" w:history="1">
+      <w:hyperlink r:id="rId14" w:history="1">
         <w:r>
           <w:rPr>
             <w:rStyle w:val="Hyperlink"/>
@@ -895,6 +1055,14 @@
         </w:rPr>
         <w:t>“ metodas)</w:t>
       </w:r>
+    </w:p>
+    <w:p>
+      <w:pPr>
+        <w:rPr>
+          <w:rFonts w:ascii="Times New Roman" w:hAnsi="Times New Roman" w:cs="Times New Roman"/>
+          <w:lang w:val="lt-LT"/>
+        </w:rPr>
+      </w:pPr>
     </w:p>
     <w:sectPr>
       <w:pgSz w:w="12240" w:h="15840"/>

</xml_diff>